<commit_message>
added line in header
</commit_message>
<xml_diff>
--- a/Penetration_Testing_Report_Updated.docx
+++ b/Penetration_Testing_Report_Updated.docx
@@ -41,7 +41,7 @@
           <w:b/>
           <w:sz w:val="32"/>
         </w:rPr>
-        <w:t>Haigh</w:t>
+        <w:t>test</w:t>
       </w:r>
     </w:p>
     <w:p>
@@ -66,7 +66,7 @@
           <w:b/>
           <w:sz w:val="32"/>
         </w:rPr>
-        <w:t>Test</w:t>
+        <w:t>test</w:t>
       </w:r>
     </w:p>
     <w:p>
@@ -80,7 +80,7 @@
         <w:jc w:val="left"/>
       </w:pPr>
       <w:r>
-        <w:t>Date: 10th of March 2024</w:t>
+        <w:t>Date: test</w:t>
       </w:r>
     </w:p>
     <w:p>
@@ -88,8 +88,20 @@
         <w:jc w:val="left"/>
       </w:pPr>
       <w:r>
-        <w:t>Version: 1.0</w:t>
+        <w:t>Version: test</w:t>
       </w:r>
+    </w:p>
+    <w:p>
+      <w:pPr>
+        <w:sectPr>
+          <w:headerReference w:type="default" r:id="rId9"/>
+          <w:footerReference w:type="default" r:id="rId10"/>
+          <w:pgSz w:w="12240" w:h="15840"/>
+          <w:pgMar w:top="1440" w:right="1800" w:bottom="1440" w:left="1800" w:header="720" w:footer="720" w:gutter="0"/>
+          <w:cols w:space="720"/>
+          <w:docGrid w:linePitch="360"/>
+        </w:sectPr>
+      </w:pPr>
     </w:p>
     <w:p>
       <w:pPr>
@@ -123,7 +135,7 @@
     </w:p>
     <w:p>
       <w:r>
-        <w:t>This document is the exclusive property of Haigh. This document contains proprietary and confidential information. Duplication, redistribution, or use in whole or in part in any form requires consent of both Haigh and Test. Test may share this document with auditors under non-disclosure agreements to demonstrate penetration test requirement compliance.</w:t>
+        <w:t>This document is the exclusive property of test. This document contains proprietary and confidential information. Duplication, redistribution, or use in whole or in part in any form requires consent of both test and test. test may share this document with auditors under non-disclosure agreements to demonstrate penetration test requirement compliance.</w:t>
       </w:r>
     </w:p>
     <w:p>
@@ -136,7 +148,7 @@
     </w:p>
     <w:p>
       <w:r>
-        <w:t>A penetration test is considered a snapshot in time. The findings and recommendations reflect the information gathered during the assessment and not any changes or modifications made outside of that period. Time-limited engagements do not allow for a full evaluation of all security controls. Haigh prioritized the assessment to identify the weakest security controls an attacker would exploit. We recommend conducting similar assessments on an annual basis by internal or third-party assessors to ensure the continued success of the controls.</w:t>
+        <w:t>A penetration test is considered a snapshot in time. The findings and recommendations reflect the information gathered during the assessment and not any changes or modifications made outside of that period. Time-limited engagements do not allow for a full evaluation of all security controls. test prioritized the assessment to identify the weakest security controls an attacker would exploit. We recommend conducting similar assessments on an annual basis by internal or third-party assessors to ensure the continued success of the controls.</w:t>
       </w:r>
     </w:p>
     <w:p>
@@ -246,7 +258,7 @@
     </w:p>
     <w:p>
       <w:r>
-        <w:t>From 10th of March 2024 to 15th of March 2024, Haigh evaluated the security posture of Test's infrastructure compared to current industry best practices that included an internal network penetration test. All testing performed is based on the NIST SP 800-115 Technical Guide to Information Security Testing and Assessment, OWASP Testing Guide (v4), and customized testing frameworks.</w:t>
+        <w:t>From test to test, test evaluated the security posture of test's infrastructure compared to current industry best practices that included an internal network penetration test. All testing performed is based on the NIST SP 800-115 Technical Guide to Information Security Testing and Assessment, OWASP Testing Guide (v4), and customized testing frameworks.</w:t>
       </w:r>
     </w:p>
     <w:p>
@@ -311,8 +323,8 @@
         <w:tblLook w:firstColumn="1" w:firstRow="1" w:lastColumn="0" w:lastRow="0" w:noHBand="0" w:noVBand="1" w:val="04A0"/>
       </w:tblPr>
       <w:tblGrid>
-        <w:gridCol w:w="1440"/>
-        <w:gridCol w:w="1440"/>
+        <w:gridCol w:w="1008"/>
+        <w:gridCol w:w="1008"/>
         <w:gridCol w:w="5760"/>
       </w:tblGrid>
       <w:tr>
@@ -350,7 +362,7 @@
       <w:tr>
         <w:tc>
           <w:tcPr>
-            <w:tcW w:type="dxa" w:w="1440"/>
+            <w:tcW w:type="dxa" w:w="1008"/>
             <w:shd w:fill="8B0000"/>
             <w:vAlign w:val="center"/>
           </w:tcPr>
@@ -369,7 +381,7 @@
         </w:tc>
         <w:tc>
           <w:tcPr>
-            <w:tcW w:type="dxa" w:w="1440"/>
+            <w:tcW w:type="dxa" w:w="1008"/>
             <w:vAlign w:val="center"/>
           </w:tcPr>
           <w:p>
@@ -407,7 +419,7 @@
       <w:tr>
         <w:tc>
           <w:tcPr>
-            <w:tcW w:type="dxa" w:w="1440"/>
+            <w:tcW w:type="dxa" w:w="1008"/>
             <w:shd w:fill="FF4500"/>
             <w:vAlign w:val="center"/>
           </w:tcPr>
@@ -426,7 +438,7 @@
         </w:tc>
         <w:tc>
           <w:tcPr>
-            <w:tcW w:type="dxa" w:w="1440"/>
+            <w:tcW w:type="dxa" w:w="1008"/>
             <w:vAlign w:val="center"/>
           </w:tcPr>
           <w:p>
@@ -464,7 +476,7 @@
       <w:tr>
         <w:tc>
           <w:tcPr>
-            <w:tcW w:type="dxa" w:w="1440"/>
+            <w:tcW w:type="dxa" w:w="1008"/>
             <w:shd w:fill="FFA500"/>
             <w:vAlign w:val="center"/>
           </w:tcPr>
@@ -483,7 +495,7 @@
         </w:tc>
         <w:tc>
           <w:tcPr>
-            <w:tcW w:type="dxa" w:w="1440"/>
+            <w:tcW w:type="dxa" w:w="1008"/>
             <w:vAlign w:val="center"/>
           </w:tcPr>
           <w:p>
@@ -521,8 +533,8 @@
       <w:tr>
         <w:tc>
           <w:tcPr>
-            <w:tcW w:type="dxa" w:w="1440"/>
-            <w:shd w:fill="00FF00"/>
+            <w:tcW w:type="dxa" w:w="1008"/>
+            <w:shd w:fill="006400"/>
             <w:vAlign w:val="center"/>
           </w:tcPr>
           <w:p>
@@ -540,7 +552,7 @@
         </w:tc>
         <w:tc>
           <w:tcPr>
-            <w:tcW w:type="dxa" w:w="1440"/>
+            <w:tcW w:type="dxa" w:w="1008"/>
             <w:vAlign w:val="center"/>
           </w:tcPr>
           <w:p>
@@ -578,7 +590,7 @@
       <w:tr>
         <w:tc>
           <w:tcPr>
-            <w:tcW w:type="dxa" w:w="1440"/>
+            <w:tcW w:type="dxa" w:w="1008"/>
             <w:shd w:fill="0000FF"/>
             <w:vAlign w:val="center"/>
           </w:tcPr>
@@ -597,7 +609,7 @@
         </w:tc>
         <w:tc>
           <w:tcPr>
-            <w:tcW w:type="dxa" w:w="1440"/>
+            <w:tcW w:type="dxa" w:w="1008"/>
             <w:vAlign w:val="center"/>
           </w:tcPr>
           <w:p>
@@ -747,7 +759,7 @@
     </w:p>
     <w:p>
       <w:r>
-        <w:t>Haigh evaluated Test's internal security posture through penetration testing from 10th of March 2024 to 15th of March 2024. The following sections provide a high-level overview of vulnerabilities discovered, successful and unsuccessful attempts, and strengths and weaknesses.</w:t>
+        <w:t>test evaluated test's internal security posture through penetration testing from test to test. The following sections provide a high-level overview of vulnerabilities discovered, successful and unsuccessful attempts, and strengths and weaknesses.</w:t>
       </w:r>
     </w:p>
     <w:p>
@@ -1951,8 +1963,7 @@
       </w:r>
     </w:p>
     <w:sectPr>
-      <w:headerReference w:type="default" r:id="rId9"/>
-      <w:footerReference w:type="default" r:id="rId10"/>
+      <w:headerReference w:type="default" r:id="rId11"/>
       <w:pgSz w:w="12240" w:h="15840"/>
       <w:pgMar w:top="1440" w:right="1800" w:bottom="1440" w:left="1800" w:header="720" w:footer="720" w:gutter="0"/>
       <w:cols w:space="720"/>
@@ -1981,9 +1992,9 @@
       <w:jc w:val="center"/>
     </w:pPr>
     <w:r>
-      <w:t>Haigh</w:t>
+      <w:t>test</w:t>
       <w:br/>
-      <w:t>Test</w:t>
+      <w:t>test</w:t>
     </w:r>
   </w:p>
 </w:ftr>
@@ -1996,6 +2007,23 @@
       <w:pStyle w:val="Header"/>
     </w:pPr>
     <w:r/>
+  </w:p>
+</w:hdr>
+</file>
+
+<file path=word/header2.xml><?xml version="1.0" encoding="utf-8"?>
+<w:hdr xmlns:m="http://schemas.openxmlformats.org/officeDocument/2006/math" xmlns:mc="http://schemas.openxmlformats.org/markup-compatibility/2006" xmlns:mo="http://schemas.microsoft.com/office/mac/office/2008/main" xmlns:mv="urn:schemas-microsoft-com:mac:vml" xmlns:o="urn:schemas-microsoft-com:office:office" xmlns:r="http://schemas.openxmlformats.org/officeDocument/2006/relationships" xmlns:v="urn:schemas-microsoft-com:vml" xmlns:w10="urn:schemas-microsoft-com:office:word" xmlns:w14="http://schemas.microsoft.com/office/word/2010/wordml" xmlns:w="http://schemas.openxmlformats.org/wordprocessingml/2006/main" xmlns:wne="http://schemas.microsoft.com/office/word/2006/wordml" xmlns:wp14="http://schemas.microsoft.com/office/word/2010/wordprocessingDrawing" xmlns:wp="http://schemas.openxmlformats.org/drawingml/2006/wordprocessingDrawing" xmlns:wpc="http://schemas.microsoft.com/office/word/2010/wordprocessingCanvas" xmlns:wpg="http://schemas.microsoft.com/office/word/2010/wordprocessingGroup" xmlns:wpi="http://schemas.microsoft.com/office/word/2010/wordprocessingInk" xmlns:wps="http://schemas.microsoft.com/office/word/2010/wordprocessingShape" mc:Ignorable="w14 wp14">
+  <w:p>
+    <w:pPr>
+      <w:pStyle w:val="Header"/>
+    </w:pPr>
+  </w:p>
+  <w:p>
+    <w:pPr>
+      <w:pBdr>
+        <w:bottom w:val="single" w:sz="4" w:space="1" w:color="auto"/>
+      </w:pBdr>
+    </w:pPr>
   </w:p>
 </w:hdr>
 </file>

</xml_diff>